<commit_message>
Set default E+ to 8.3 and updated docs
</commit_message>
<xml_diff>
--- a/lib/btap/measures/btap_campus_classic/How to Run the Campus Classic Simulations.docx
+++ b/lib/btap/measures/btap_campus_classic/How to Run the Campus Classic Simulations.docx
@@ -27,6 +27,19 @@
       <w:r>
         <w:t xml:space="preserve"> Model Editor, but you can also run it via the console, or through NetBeans. </w:t>
       </w:r>
+      <w:r>
+        <w:t xml:space="preserve"> This measure requires </w:t>
+      </w:r>
+      <w:proofErr w:type="spellStart"/>
+      <w:r>
+        <w:t>EnergyPlus</w:t>
+      </w:r>
+      <w:proofErr w:type="spellEnd"/>
+      <w:r>
+        <w:t xml:space="preserve"> 8.3 to run. </w:t>
+      </w:r>
+      <w:bookmarkStart w:id="0" w:name="_GoBack"/>
+      <w:bookmarkEnd w:id="0"/>
     </w:p>
     <w:p>
       <w:pPr>
@@ -1534,7 +1547,6 @@
           <w:sz w:val="20"/>
         </w:rPr>
       </w:pPr>
-      <w:bookmarkStart w:id="0" w:name="_GoBack"/>
       <w:r>
         <w:rPr>
           <w:sz w:val="20"/>
@@ -1542,7 +1554,6 @@
         <w:t>OpenStudio-Prototype-Buildings\lib\btap\measures\btap_campus_classic\output</w:t>
       </w:r>
     </w:p>
-    <w:bookmarkEnd w:id="0"/>
     <w:p>
       <w:pPr>
         <w:pStyle w:val="ListParagraph"/>

</xml_diff>

<commit_message>
removed powershell script and changes How to Run the Campus Classic Simulations.docx file to reflect new way to expand xls file.
</commit_message>
<xml_diff>
--- a/lib/btap/measures/btap_campus_classic/How to Run the Campus Classic Simulations.docx
+++ b/lib/btap/measures/btap_campus_classic/How to Run the Campus Classic Simulations.docx
@@ -1,6 +1,6 @@
 
 <file path=word/document.xml><?xml version="1.0" encoding="utf-8"?>
-<w:document xmlns:wpc="http://schemas.microsoft.com/office/word/2010/wordprocessingCanvas" xmlns:mc="http://schemas.openxmlformats.org/markup-compatibility/2006" xmlns:o="urn:schemas-microsoft-com:office:office" xmlns:r="http://schemas.openxmlformats.org/officeDocument/2006/relationships" xmlns:m="http://schemas.openxmlformats.org/officeDocument/2006/math" xmlns:v="urn:schemas-microsoft-com:vml" xmlns:wp14="http://schemas.microsoft.com/office/word/2010/wordprocessingDrawing" xmlns:wp="http://schemas.openxmlformats.org/drawingml/2006/wordprocessingDrawing" xmlns:w10="urn:schemas-microsoft-com:office:word" xmlns:w="http://schemas.openxmlformats.org/wordprocessingml/2006/main" xmlns:w14="http://schemas.microsoft.com/office/word/2010/wordml" xmlns:wpg="http://schemas.microsoft.com/office/word/2010/wordprocessingGroup" xmlns:wpi="http://schemas.microsoft.com/office/word/2010/wordprocessingInk" xmlns:wne="http://schemas.microsoft.com/office/word/2006/wordml" xmlns:wps="http://schemas.microsoft.com/office/word/2010/wordprocessingShape" mc:Ignorable="w14 wp14">
+<w:document xmlns:ve="http://schemas.openxmlformats.org/markup-compatibility/2006" xmlns:o="urn:schemas-microsoft-com:office:office" xmlns:r="http://schemas.openxmlformats.org/officeDocument/2006/relationships" xmlns:m="http://schemas.openxmlformats.org/officeDocument/2006/math" xmlns:v="urn:schemas-microsoft-com:vml" xmlns:wp="http://schemas.openxmlformats.org/drawingml/2006/wordprocessingDrawing" xmlns:w10="urn:schemas-microsoft-com:office:word" xmlns:w="http://schemas.openxmlformats.org/wordprocessingml/2006/main" xmlns:wne="http://schemas.microsoft.com/office/word/2006/wordml">
   <w:body>
     <w:p>
       <w:pPr>
@@ -75,8 +75,12 @@
     </w:p>
     <w:p>
       <w:r>
+        <w:rPr>
+          <w:noProof/>
+          <w:lang w:eastAsia="en-CA"/>
+        </w:rPr>
         <w:drawing>
-          <wp:inline distT="0" distB="0" distL="0" distR="0" wp14:anchorId="4B32A3C8" wp14:editId="70C206F2">
+          <wp:inline distT="0" distB="0" distL="0" distR="0">
             <wp:extent cx="959279" cy="1600159"/>
             <wp:effectExtent l="0" t="0" r="0" b="635"/>
             <wp:docPr id="3" name="Picture 3"/>
@@ -91,7 +95,7 @@
                     <pic:cNvPicPr/>
                   </pic:nvPicPr>
                   <pic:blipFill>
-                    <a:blip r:embed="rId6"/>
+                    <a:blip r:embed="rId5" cstate="print"/>
                     <a:stretch>
                       <a:fillRect/>
                     </a:stretch>
@@ -119,8 +123,12 @@
         <w:t xml:space="preserve"> </w:t>
       </w:r>
       <w:r>
+        <w:rPr>
+          <w:noProof/>
+          <w:lang w:eastAsia="en-CA"/>
+        </w:rPr>
         <w:drawing>
-          <wp:inline distT="0" distB="0" distL="0" distR="0" wp14:anchorId="5E916334" wp14:editId="0A97B44F">
+          <wp:inline distT="0" distB="0" distL="0" distR="0">
             <wp:extent cx="2215877" cy="1565088"/>
             <wp:effectExtent l="0" t="0" r="0" b="0"/>
             <wp:docPr id="4" name="Picture 4"/>
@@ -135,7 +143,7 @@
                     <pic:cNvPicPr/>
                   </pic:nvPicPr>
                   <pic:blipFill>
-                    <a:blip r:embed="rId7"/>
+                    <a:blip r:embed="rId6" cstate="print"/>
                     <a:stretch>
                       <a:fillRect/>
                     </a:stretch>
@@ -243,10 +251,7 @@
         <w:t xml:space="preserve"> 1.8.0\ruby-install\ruby\bin\</w:t>
       </w:r>
       <w:r>
-        <w:t>; to the start of the PATH</w:t>
-      </w:r>
-      <w:r>
-        <w:t xml:space="preserve"> environment variable. </w:t>
+        <w:t xml:space="preserve">; to the start of the PATH environment variable. </w:t>
       </w:r>
       <w:r>
         <w:t xml:space="preserve"> (The path may be different depending on the version of </w:t>
@@ -276,8 +281,12 @@
         <w:t xml:space="preserve"> </w:t>
       </w:r>
       <w:r>
+        <w:rPr>
+          <w:noProof/>
+          <w:lang w:eastAsia="en-CA"/>
+        </w:rPr>
         <w:drawing>
-          <wp:inline distT="0" distB="0" distL="0" distR="0" wp14:anchorId="5A366686" wp14:editId="74081997">
+          <wp:inline distT="0" distB="0" distL="0" distR="0">
             <wp:extent cx="1677335" cy="1866331"/>
             <wp:effectExtent l="0" t="0" r="0" b="635"/>
             <wp:docPr id="1" name="Picture 1"/>
@@ -292,7 +301,7 @@
                     <pic:cNvPicPr/>
                   </pic:nvPicPr>
                   <pic:blipFill>
-                    <a:blip r:embed="rId8"/>
+                    <a:blip r:embed="rId7" cstate="print"/>
                     <a:stretch>
                       <a:fillRect/>
                     </a:stretch>
@@ -313,8 +322,12 @@
         </w:drawing>
       </w:r>
       <w:r>
+        <w:rPr>
+          <w:noProof/>
+          <w:lang w:eastAsia="en-CA"/>
+        </w:rPr>
         <w:drawing>
-          <wp:inline distT="0" distB="0" distL="0" distR="0" wp14:anchorId="75CA99CF" wp14:editId="787B7FE0">
+          <wp:inline distT="0" distB="0" distL="0" distR="0">
             <wp:extent cx="1546173" cy="1710994"/>
             <wp:effectExtent l="0" t="0" r="0" b="3810"/>
             <wp:docPr id="2" name="Picture 2"/>
@@ -329,7 +342,7 @@
                     <pic:cNvPicPr/>
                   </pic:nvPicPr>
                   <pic:blipFill>
-                    <a:blip r:embed="rId9"/>
+                    <a:blip r:embed="rId8" cstate="print"/>
                     <a:stretch>
                       <a:fillRect/>
                     </a:stretch>
@@ -383,7 +396,6 @@
         </w:rPr>
       </w:pPr>
       <w:r>
-        <w:lastRenderedPageBreak/>
         <w:tab/>
       </w:r>
       <w:r>
@@ -402,6 +414,7 @@
         </w:numPr>
       </w:pPr>
       <w:r>
+        <w:lastRenderedPageBreak/>
         <w:t xml:space="preserve">Expand the </w:t>
       </w:r>
       <w:proofErr w:type="spellStart"/>
@@ -419,22 +432,107 @@
         <w:t xml:space="preserve"> by running the </w:t>
       </w:r>
       <w:r>
-        <w:t>PowerShell</w:t>
-      </w:r>
-      <w:r>
-        <w:t xml:space="preserve"> script on XLS2csv.ps1 </w:t>
-      </w:r>
-    </w:p>
-    <w:p>
-      <w:pPr>
-        <w:pStyle w:val="ListParagraph"/>
-      </w:pPr>
-      <w:r>
+        <w:t xml:space="preserve">ruby script on XLS2csv.rb by entering this command on a console from that folder. </w:t>
+      </w:r>
+    </w:p>
+    <w:p>
+      <w:pPr>
+        <w:pStyle w:val="ListParagraph"/>
+      </w:pPr>
+      <w:r>
+        <w:rPr>
+          <w:noProof/>
+          <w:lang w:eastAsia="en-CA"/>
+        </w:rPr>
         <w:drawing>
-          <wp:inline distT="0" distB="0" distL="0" distR="0" wp14:anchorId="555CD1B7" wp14:editId="64E62B4D">
-            <wp:extent cx="2356808" cy="1054645"/>
-            <wp:effectExtent l="0" t="0" r="5715" b="0"/>
-            <wp:docPr id="5" name="Picture 5"/>
+          <wp:inline distT="0" distB="0" distL="0" distR="0">
+            <wp:extent cx="5943600" cy="1276242"/>
+            <wp:effectExtent l="19050" t="0" r="0" b="0"/>
+            <wp:docPr id="6" name="Picture 1"/>
+            <wp:cNvGraphicFramePr>
+              <a:graphicFrameLocks xmlns:a="http://schemas.openxmlformats.org/drawingml/2006/main" noChangeAspect="1"/>
+            </wp:cNvGraphicFramePr>
+            <a:graphic xmlns:a="http://schemas.openxmlformats.org/drawingml/2006/main">
+              <a:graphicData uri="http://schemas.openxmlformats.org/drawingml/2006/picture">
+                <pic:pic xmlns:pic="http://schemas.openxmlformats.org/drawingml/2006/picture">
+                  <pic:nvPicPr>
+                    <pic:cNvPr id="0" name="Picture 1"/>
+                    <pic:cNvPicPr>
+                      <a:picLocks noChangeAspect="1" noChangeArrowheads="1"/>
+                    </pic:cNvPicPr>
+                  </pic:nvPicPr>
+                  <pic:blipFill>
+                    <a:blip r:embed="rId9" cstate="print"/>
+                    <a:srcRect/>
+                    <a:stretch>
+                      <a:fillRect/>
+                    </a:stretch>
+                  </pic:blipFill>
+                  <pic:spPr bwMode="auto">
+                    <a:xfrm>
+                      <a:off x="0" y="0"/>
+                      <a:ext cx="5943600" cy="1276242"/>
+                    </a:xfrm>
+                    <a:prstGeom prst="rect">
+                      <a:avLst/>
+                    </a:prstGeom>
+                    <a:noFill/>
+                    <a:ln w="9525">
+                      <a:noFill/>
+                      <a:miter lim="800000"/>
+                      <a:headEnd/>
+                      <a:tailEnd/>
+                    </a:ln>
+                  </pic:spPr>
+                </pic:pic>
+              </a:graphicData>
+            </a:graphic>
+          </wp:inline>
+        </w:drawing>
+      </w:r>
+    </w:p>
+    <w:p>
+      <w:pPr>
+        <w:pStyle w:val="ListParagraph"/>
+      </w:pPr>
+    </w:p>
+    <w:p>
+      <w:pPr>
+        <w:pStyle w:val="ListParagraph"/>
+        <w:numPr>
+          <w:ilvl w:val="0"/>
+          <w:numId w:val="2"/>
+        </w:numPr>
+      </w:pPr>
+      <w:r>
+        <w:t xml:space="preserve">Go to the ‘test’ folder and open a command line window. A quick way to do this is to type </w:t>
+      </w:r>
+      <w:proofErr w:type="spellStart"/>
+      <w:r>
+        <w:t>cmd</w:t>
+      </w:r>
+      <w:proofErr w:type="spellEnd"/>
+      <w:r>
+        <w:t xml:space="preserve"> in the path of Windows Explorer and hit enter.</w:t>
+      </w:r>
+    </w:p>
+    <w:p>
+      <w:pPr>
+        <w:pStyle w:val="ListParagraph"/>
+      </w:pPr>
+      <w:r>
+        <w:t xml:space="preserve"> </w:t>
+      </w:r>
+      <w:r>
+        <w:rPr>
+          <w:noProof/>
+          <w:lang w:eastAsia="en-CA"/>
+        </w:rPr>
+        <w:drawing>
+          <wp:inline distT="0" distB="0" distL="0" distR="0">
+            <wp:extent cx="2386722" cy="1503431"/>
+            <wp:effectExtent l="0" t="0" r="0" b="1905"/>
+            <wp:docPr id="8" name="Picture 8"/>
             <wp:cNvGraphicFramePr>
               <a:graphicFrameLocks xmlns:a="http://schemas.openxmlformats.org/drawingml/2006/main" noChangeAspect="1"/>
             </wp:cNvGraphicFramePr>
@@ -446,7 +544,890 @@
                     <pic:cNvPicPr/>
                   </pic:nvPicPr>
                   <pic:blipFill>
-                    <a:blip r:embed="rId10"/>
+                    <a:blip r:embed="rId10" cstate="print"/>
+                    <a:stretch>
+                      <a:fillRect/>
+                    </a:stretch>
+                  </pic:blipFill>
+                  <pic:spPr>
+                    <a:xfrm>
+                      <a:off x="0" y="0"/>
+                      <a:ext cx="2388134" cy="1504320"/>
+                    </a:xfrm>
+                    <a:prstGeom prst="rect">
+                      <a:avLst/>
+                    </a:prstGeom>
+                  </pic:spPr>
+                </pic:pic>
+              </a:graphicData>
+            </a:graphic>
+          </wp:inline>
+        </w:drawing>
+      </w:r>
+      <w:r>
+        <w:rPr>
+          <w:noProof/>
+          <w:lang w:eastAsia="en-CA"/>
+        </w:rPr>
+        <w:drawing>
+          <wp:inline distT="0" distB="0" distL="0" distR="0">
+            <wp:extent cx="3253693" cy="1643532"/>
+            <wp:effectExtent l="0" t="0" r="4445" b="0"/>
+            <wp:docPr id="7" name="Picture 7"/>
+            <wp:cNvGraphicFramePr>
+              <a:graphicFrameLocks xmlns:a="http://schemas.openxmlformats.org/drawingml/2006/main" noChangeAspect="1"/>
+            </wp:cNvGraphicFramePr>
+            <a:graphic xmlns:a="http://schemas.openxmlformats.org/drawingml/2006/main">
+              <a:graphicData uri="http://schemas.openxmlformats.org/drawingml/2006/picture">
+                <pic:pic xmlns:pic="http://schemas.openxmlformats.org/drawingml/2006/picture">
+                  <pic:nvPicPr>
+                    <pic:cNvPr id="0" name=""/>
+                    <pic:cNvPicPr/>
+                  </pic:nvPicPr>
+                  <pic:blipFill>
+                    <a:blip r:embed="rId11" cstate="print"/>
+                    <a:stretch>
+                      <a:fillRect/>
+                    </a:stretch>
+                  </pic:blipFill>
+                  <pic:spPr>
+                    <a:xfrm>
+                      <a:off x="0" y="0"/>
+                      <a:ext cx="3252158" cy="1642757"/>
+                    </a:xfrm>
+                    <a:prstGeom prst="rect">
+                      <a:avLst/>
+                    </a:prstGeom>
+                  </pic:spPr>
+                </pic:pic>
+              </a:graphicData>
+            </a:graphic>
+          </wp:inline>
+        </w:drawing>
+      </w:r>
+    </w:p>
+    <w:p>
+      <w:pPr>
+        <w:pStyle w:val="ListParagraph"/>
+      </w:pPr>
+      <w:r>
+        <w:t xml:space="preserve">Enter the </w:t>
+      </w:r>
+      <w:proofErr w:type="gramStart"/>
+      <w:r>
+        <w:t>command :</w:t>
+      </w:r>
+      <w:proofErr w:type="gramEnd"/>
+    </w:p>
+    <w:p>
+      <w:pPr>
+        <w:pStyle w:val="ListParagraph"/>
+        <w:ind w:left="1440"/>
+        <w:rPr>
+          <w:sz w:val="18"/>
+        </w:rPr>
+      </w:pPr>
+      <w:proofErr w:type="gramStart"/>
+      <w:r>
+        <w:rPr>
+          <w:sz w:val="18"/>
+        </w:rPr>
+        <w:t>ruby</w:t>
+      </w:r>
+      <w:proofErr w:type="gramEnd"/>
+      <w:r>
+        <w:rPr>
+          <w:sz w:val="18"/>
+        </w:rPr>
+        <w:t xml:space="preserve"> </w:t>
+      </w:r>
+      <w:proofErr w:type="spellStart"/>
+      <w:r>
+        <w:rPr>
+          <w:sz w:val="18"/>
+        </w:rPr>
+        <w:t>btap_cold_lake_classic_test.rb</w:t>
+      </w:r>
+      <w:proofErr w:type="spellEnd"/>
+    </w:p>
+    <w:p>
+      <w:pPr>
+        <w:pStyle w:val="ListParagraph"/>
+      </w:pPr>
+      <w:r>
+        <w:t>Now you should see things start.  Depending on your computer this may take hours</w:t>
+      </w:r>
+      <w:proofErr w:type="gramStart"/>
+      <w:r>
+        <w:t>..or</w:t>
+      </w:r>
+      <w:proofErr w:type="gramEnd"/>
+      <w:r>
+        <w:t xml:space="preserve"> days. After all the files are created, it will start running them</w:t>
+      </w:r>
+      <w:proofErr w:type="gramStart"/>
+      <w:r>
+        <w:t>..</w:t>
+      </w:r>
+      <w:proofErr w:type="gramEnd"/>
+      <w:r>
+        <w:t xml:space="preserve"> You should see this pop up in an hour or less. All output is contained in the output folder. </w:t>
+      </w:r>
+    </w:p>
+    <w:p>
+      <w:pPr>
+        <w:pStyle w:val="ListParagraph"/>
+      </w:pPr>
+      <w:r>
+        <w:rPr>
+          <w:noProof/>
+          <w:lang w:eastAsia="en-CA"/>
+        </w:rPr>
+        <w:lastRenderedPageBreak/>
+        <w:drawing>
+          <wp:inline distT="0" distB="0" distL="0" distR="0">
+            <wp:extent cx="3573453" cy="2129946"/>
+            <wp:effectExtent l="0" t="0" r="8255" b="3810"/>
+            <wp:docPr id="9" name="Picture 9"/>
+            <wp:cNvGraphicFramePr>
+              <a:graphicFrameLocks xmlns:a="http://schemas.openxmlformats.org/drawingml/2006/main" noChangeAspect="1"/>
+            </wp:cNvGraphicFramePr>
+            <a:graphic xmlns:a="http://schemas.openxmlformats.org/drawingml/2006/main">
+              <a:graphicData uri="http://schemas.openxmlformats.org/drawingml/2006/picture">
+                <pic:pic xmlns:pic="http://schemas.openxmlformats.org/drawingml/2006/picture">
+                  <pic:nvPicPr>
+                    <pic:cNvPr id="0" name=""/>
+                    <pic:cNvPicPr/>
+                  </pic:nvPicPr>
+                  <pic:blipFill>
+                    <a:blip r:embed="rId12" cstate="print"/>
+                    <a:stretch>
+                      <a:fillRect/>
+                    </a:stretch>
+                  </pic:blipFill>
+                  <pic:spPr>
+                    <a:xfrm>
+                      <a:off x="0" y="0"/>
+                      <a:ext cx="3571767" cy="2128941"/>
+                    </a:xfrm>
+                    <a:prstGeom prst="rect">
+                      <a:avLst/>
+                    </a:prstGeom>
+                  </pic:spPr>
+                </pic:pic>
+              </a:graphicData>
+            </a:graphic>
+          </wp:inline>
+        </w:drawing>
+      </w:r>
+    </w:p>
+    <w:p>
+      <w:pPr>
+        <w:pStyle w:val="Heading2"/>
+      </w:pPr>
+      <w:proofErr w:type="gramStart"/>
+      <w:r>
+        <w:t xml:space="preserve">The </w:t>
+      </w:r>
+      <w:proofErr w:type="spellStart"/>
+      <w:r>
+        <w:t>Netbeans</w:t>
+      </w:r>
+      <w:proofErr w:type="spellEnd"/>
+      <w:r>
+        <w:t xml:space="preserve"> Way.</w:t>
+      </w:r>
+      <w:proofErr w:type="gramEnd"/>
+    </w:p>
+    <w:p>
+      <w:pPr>
+        <w:pStyle w:val="Heading3"/>
+      </w:pPr>
+      <w:proofErr w:type="gramStart"/>
+      <w:r>
+        <w:t>Installation of NetBeans.</w:t>
+      </w:r>
+      <w:proofErr w:type="gramEnd"/>
+      <w:r>
+        <w:t xml:space="preserve"> </w:t>
+      </w:r>
+    </w:p>
+    <w:p>
+      <w:pPr>
+        <w:pStyle w:val="ListParagraph"/>
+        <w:numPr>
+          <w:ilvl w:val="0"/>
+          <w:numId w:val="3"/>
+        </w:numPr>
+      </w:pPr>
+      <w:r>
+        <w:t xml:space="preserve">Install </w:t>
+      </w:r>
+      <w:proofErr w:type="spellStart"/>
+      <w:r>
+        <w:t>N</w:t>
+      </w:r>
+      <w:r>
+        <w:t>etbeans</w:t>
+      </w:r>
+      <w:proofErr w:type="spellEnd"/>
+      <w:r>
+        <w:t xml:space="preserve"> from here. </w:t>
+      </w:r>
+      <w:hyperlink r:id="rId13" w:history="1">
+        <w:r>
+          <w:rPr>
+            <w:rStyle w:val="Hyperlink"/>
+          </w:rPr>
+          <w:t>https://netbeans.org/downloads/</w:t>
+        </w:r>
+      </w:hyperlink>
+      <w:r>
+        <w:t xml:space="preserve"> </w:t>
+      </w:r>
+      <w:r>
+        <w:t xml:space="preserve">Any version will do. I recommend the Java SE for </w:t>
+      </w:r>
+      <w:proofErr w:type="spellStart"/>
+      <w:proofErr w:type="gramStart"/>
+      <w:r>
+        <w:t>it’s</w:t>
+      </w:r>
+      <w:proofErr w:type="spellEnd"/>
+      <w:proofErr w:type="gramEnd"/>
+      <w:r>
+        <w:t xml:space="preserve"> small size. </w:t>
+      </w:r>
+    </w:p>
+    <w:p>
+      <w:pPr>
+        <w:pStyle w:val="ListParagraph"/>
+        <w:numPr>
+          <w:ilvl w:val="0"/>
+          <w:numId w:val="3"/>
+        </w:numPr>
+      </w:pPr>
+      <w:r>
+        <w:t xml:space="preserve">Download the Ruby plug-in from here. </w:t>
+      </w:r>
+      <w:hyperlink r:id="rId14" w:history="1">
+        <w:r>
+          <w:rPr>
+            <w:rStyle w:val="Hyperlink"/>
+          </w:rPr>
+          <w:t>http://plugins.netbeans.org/plugin/38549</w:t>
+        </w:r>
+      </w:hyperlink>
+      <w:r>
+        <w:t xml:space="preserve"> and unzip somewhere. </w:t>
+      </w:r>
+    </w:p>
+    <w:p>
+      <w:pPr>
+        <w:pStyle w:val="ListParagraph"/>
+        <w:numPr>
+          <w:ilvl w:val="0"/>
+          <w:numId w:val="3"/>
+        </w:numPr>
+      </w:pPr>
+      <w:r>
+        <w:t xml:space="preserve">Start </w:t>
+      </w:r>
+      <w:proofErr w:type="spellStart"/>
+      <w:r>
+        <w:t>Netbeans</w:t>
+      </w:r>
+      <w:proofErr w:type="spellEnd"/>
+      <w:r>
+        <w:t xml:space="preserve"> and go to Tools-&gt;Plugins and to the Download Tab.  Hit the “Add Plugins” button and navigate to where you unzipped the files. </w:t>
+      </w:r>
+    </w:p>
+    <w:p>
+      <w:pPr>
+        <w:pStyle w:val="ListParagraph"/>
+        <w:numPr>
+          <w:ilvl w:val="0"/>
+          <w:numId w:val="3"/>
+        </w:numPr>
+      </w:pPr>
+      <w:r>
+        <w:t xml:space="preserve">Select all the </w:t>
+      </w:r>
+      <w:proofErr w:type="spellStart"/>
+      <w:r>
+        <w:t>nbm</w:t>
+      </w:r>
+      <w:proofErr w:type="spellEnd"/>
+      <w:r>
+        <w:t xml:space="preserve"> and jar files and click open and follow the prompts. </w:t>
+      </w:r>
+      <w:r>
+        <w:rPr>
+          <w:noProof/>
+          <w:lang w:eastAsia="en-CA"/>
+        </w:rPr>
+        <w:drawing>
+          <wp:inline distT="0" distB="0" distL="0" distR="0">
+            <wp:extent cx="4308339" cy="2795817"/>
+            <wp:effectExtent l="0" t="0" r="0" b="5080"/>
+            <wp:docPr id="10" name="Picture 10"/>
+            <wp:cNvGraphicFramePr>
+              <a:graphicFrameLocks xmlns:a="http://schemas.openxmlformats.org/drawingml/2006/main" noChangeAspect="1"/>
+            </wp:cNvGraphicFramePr>
+            <a:graphic xmlns:a="http://schemas.openxmlformats.org/drawingml/2006/main">
+              <a:graphicData uri="http://schemas.openxmlformats.org/drawingml/2006/picture">
+                <pic:pic xmlns:pic="http://schemas.openxmlformats.org/drawingml/2006/picture">
+                  <pic:nvPicPr>
+                    <pic:cNvPr id="0" name=""/>
+                    <pic:cNvPicPr/>
+                  </pic:nvPicPr>
+                  <pic:blipFill>
+                    <a:blip r:embed="rId15" cstate="print"/>
+                    <a:stretch>
+                      <a:fillRect/>
+                    </a:stretch>
+                  </pic:blipFill>
+                  <pic:spPr>
+                    <a:xfrm>
+                      <a:off x="0" y="0"/>
+                      <a:ext cx="4306307" cy="2794498"/>
+                    </a:xfrm>
+                    <a:prstGeom prst="rect">
+                      <a:avLst/>
+                    </a:prstGeom>
+                  </pic:spPr>
+                </pic:pic>
+              </a:graphicData>
+            </a:graphic>
+          </wp:inline>
+        </w:drawing>
+      </w:r>
+    </w:p>
+    <w:p>
+      <w:pPr>
+        <w:pStyle w:val="Heading3"/>
+      </w:pPr>
+      <w:r>
+        <w:t xml:space="preserve">Configure </w:t>
+      </w:r>
+      <w:proofErr w:type="spellStart"/>
+      <w:r>
+        <w:t>NetBeans</w:t>
+      </w:r>
+      <w:proofErr w:type="spellEnd"/>
+      <w:r>
+        <w:t xml:space="preserve"> for </w:t>
+      </w:r>
+      <w:proofErr w:type="spellStart"/>
+      <w:r>
+        <w:t>OpenStudio</w:t>
+      </w:r>
+      <w:proofErr w:type="spellEnd"/>
+      <w:r>
+        <w:t>.</w:t>
+      </w:r>
+    </w:p>
+    <w:p>
+      <w:pPr>
+        <w:pStyle w:val="ListParagraph"/>
+        <w:numPr>
+          <w:ilvl w:val="0"/>
+          <w:numId w:val="5"/>
+        </w:numPr>
+      </w:pPr>
+      <w:r>
+        <w:t xml:space="preserve">In NetBeans </w:t>
+      </w:r>
+      <w:proofErr w:type="gramStart"/>
+      <w:r>
+        <w:t>Open</w:t>
+      </w:r>
+      <w:proofErr w:type="gramEnd"/>
+      <w:r>
+        <w:t xml:space="preserve"> the project. File-&gt;</w:t>
+      </w:r>
+      <w:proofErr w:type="spellStart"/>
+      <w:r>
+        <w:t>OpenProject</w:t>
+      </w:r>
+      <w:proofErr w:type="spellEnd"/>
+      <w:r>
+        <w:t xml:space="preserve"> and navigate to the root folder of the project. Select “</w:t>
+      </w:r>
+      <w:proofErr w:type="spellStart"/>
+      <w:r>
+        <w:t>netbeans</w:t>
+      </w:r>
+      <w:proofErr w:type="spellEnd"/>
+      <w:r>
+        <w:t xml:space="preserve">” and open it. </w:t>
+      </w:r>
+    </w:p>
+    <w:p>
+      <w:pPr>
+        <w:pStyle w:val="Heading3"/>
+        <w:ind w:left="720"/>
+      </w:pPr>
+      <w:r>
+        <w:rPr>
+          <w:noProof/>
+          <w:lang w:eastAsia="en-CA"/>
+        </w:rPr>
+        <w:lastRenderedPageBreak/>
+        <w:drawing>
+          <wp:inline distT="0" distB="0" distL="0" distR="0">
+            <wp:extent cx="3797845" cy="1964654"/>
+            <wp:effectExtent l="0" t="0" r="0" b="0"/>
+            <wp:docPr id="11" name="Picture 11"/>
+            <wp:cNvGraphicFramePr>
+              <a:graphicFrameLocks xmlns:a="http://schemas.openxmlformats.org/drawingml/2006/main" noChangeAspect="1"/>
+            </wp:cNvGraphicFramePr>
+            <a:graphic xmlns:a="http://schemas.openxmlformats.org/drawingml/2006/main">
+              <a:graphicData uri="http://schemas.openxmlformats.org/drawingml/2006/picture">
+                <pic:pic xmlns:pic="http://schemas.openxmlformats.org/drawingml/2006/picture">
+                  <pic:nvPicPr>
+                    <pic:cNvPr id="0" name=""/>
+                    <pic:cNvPicPr/>
+                  </pic:nvPicPr>
+                  <pic:blipFill>
+                    <a:blip r:embed="rId16" cstate="print"/>
+                    <a:stretch>
+                      <a:fillRect/>
+                    </a:stretch>
+                  </pic:blipFill>
+                  <pic:spPr>
+                    <a:xfrm>
+                      <a:off x="0" y="0"/>
+                      <a:ext cx="3798452" cy="1964968"/>
+                    </a:xfrm>
+                    <a:prstGeom prst="rect">
+                      <a:avLst/>
+                    </a:prstGeom>
+                  </pic:spPr>
+                </pic:pic>
+              </a:graphicData>
+            </a:graphic>
+          </wp:inline>
+        </w:drawing>
+      </w:r>
+      <w:r>
+        <w:t xml:space="preserve"> </w:t>
+      </w:r>
+    </w:p>
+    <w:p>
+      <w:pPr>
+        <w:pStyle w:val="ListParagraph"/>
+        <w:numPr>
+          <w:ilvl w:val="0"/>
+          <w:numId w:val="5"/>
+        </w:numPr>
+      </w:pPr>
+      <w:r>
+        <w:t>Once the project is loaded, right-click on the BTAP root and go to Set Configuration-&gt;Customize</w:t>
+      </w:r>
+      <w:r>
+        <w:rPr>
+          <w:noProof/>
+          <w:lang w:eastAsia="en-CA"/>
+        </w:rPr>
+        <w:drawing>
+          <wp:inline distT="0" distB="0" distL="0" distR="0">
+            <wp:extent cx="2098071" cy="1886824"/>
+            <wp:effectExtent l="0" t="0" r="0" b="0"/>
+            <wp:docPr id="12" name="Picture 12"/>
+            <wp:cNvGraphicFramePr>
+              <a:graphicFrameLocks xmlns:a="http://schemas.openxmlformats.org/drawingml/2006/main" noChangeAspect="1"/>
+            </wp:cNvGraphicFramePr>
+            <a:graphic xmlns:a="http://schemas.openxmlformats.org/drawingml/2006/main">
+              <a:graphicData uri="http://schemas.openxmlformats.org/drawingml/2006/picture">
+                <pic:pic xmlns:pic="http://schemas.openxmlformats.org/drawingml/2006/picture">
+                  <pic:nvPicPr>
+                    <pic:cNvPr id="0" name=""/>
+                    <pic:cNvPicPr/>
+                  </pic:nvPicPr>
+                  <pic:blipFill>
+                    <a:blip r:embed="rId17" cstate="print"/>
+                    <a:stretch>
+                      <a:fillRect/>
+                    </a:stretch>
+                  </pic:blipFill>
+                  <pic:spPr>
+                    <a:xfrm>
+                      <a:off x="0" y="0"/>
+                      <a:ext cx="2099249" cy="1887883"/>
+                    </a:xfrm>
+                    <a:prstGeom prst="rect">
+                      <a:avLst/>
+                    </a:prstGeom>
+                  </pic:spPr>
+                </pic:pic>
+              </a:graphicData>
+            </a:graphic>
+          </wp:inline>
+        </w:drawing>
+      </w:r>
+    </w:p>
+    <w:p>
+      <w:pPr>
+        <w:pStyle w:val="ListParagraph"/>
+        <w:numPr>
+          <w:ilvl w:val="0"/>
+          <w:numId w:val="5"/>
+        </w:numPr>
+      </w:pPr>
+      <w:r>
+        <w:t>Click on Run and Manage</w:t>
+      </w:r>
+    </w:p>
+    <w:p>
+      <w:pPr>
+        <w:pStyle w:val="ListParagraph"/>
+      </w:pPr>
+      <w:r>
+        <w:rPr>
+          <w:noProof/>
+          <w:lang w:eastAsia="en-CA"/>
+        </w:rPr>
+        <w:drawing>
+          <wp:inline distT="0" distB="0" distL="0" distR="0">
+            <wp:extent cx="2684843" cy="1570748"/>
+            <wp:effectExtent l="0" t="0" r="1270" b="0"/>
+            <wp:docPr id="13" name="Picture 13"/>
+            <wp:cNvGraphicFramePr>
+              <a:graphicFrameLocks xmlns:a="http://schemas.openxmlformats.org/drawingml/2006/main" noChangeAspect="1"/>
+            </wp:cNvGraphicFramePr>
+            <a:graphic xmlns:a="http://schemas.openxmlformats.org/drawingml/2006/main">
+              <a:graphicData uri="http://schemas.openxmlformats.org/drawingml/2006/picture">
+                <pic:pic xmlns:pic="http://schemas.openxmlformats.org/drawingml/2006/picture">
+                  <pic:nvPicPr>
+                    <pic:cNvPr id="0" name=""/>
+                    <pic:cNvPicPr/>
+                  </pic:nvPicPr>
+                  <pic:blipFill>
+                    <a:blip r:embed="rId18" cstate="print"/>
+                    <a:stretch>
+                      <a:fillRect/>
+                    </a:stretch>
+                  </pic:blipFill>
+                  <pic:spPr>
+                    <a:xfrm>
+                      <a:off x="0" y="0"/>
+                      <a:ext cx="2688542" cy="1572912"/>
+                    </a:xfrm>
+                    <a:prstGeom prst="rect">
+                      <a:avLst/>
+                    </a:prstGeom>
+                  </pic:spPr>
+                </pic:pic>
+              </a:graphicData>
+            </a:graphic>
+          </wp:inline>
+        </w:drawing>
+      </w:r>
+    </w:p>
+    <w:p>
+      <w:pPr>
+        <w:pStyle w:val="ListParagraph"/>
+        <w:numPr>
+          <w:ilvl w:val="0"/>
+          <w:numId w:val="5"/>
+        </w:numPr>
+      </w:pPr>
+      <w:r>
+        <w:t>Click Add Platform</w:t>
+      </w:r>
+    </w:p>
+    <w:p>
+      <w:pPr>
+        <w:ind w:left="720"/>
+      </w:pPr>
+      <w:r>
+        <w:rPr>
+          <w:noProof/>
+          <w:lang w:eastAsia="en-CA"/>
+        </w:rPr>
+        <w:drawing>
+          <wp:inline distT="0" distB="0" distL="0" distR="0">
+            <wp:extent cx="3051740" cy="1802352"/>
+            <wp:effectExtent l="0" t="0" r="0" b="7620"/>
+            <wp:docPr id="14" name="Picture 14"/>
+            <wp:cNvGraphicFramePr>
+              <a:graphicFrameLocks xmlns:a="http://schemas.openxmlformats.org/drawingml/2006/main" noChangeAspect="1"/>
+            </wp:cNvGraphicFramePr>
+            <a:graphic xmlns:a="http://schemas.openxmlformats.org/drawingml/2006/main">
+              <a:graphicData uri="http://schemas.openxmlformats.org/drawingml/2006/picture">
+                <pic:pic xmlns:pic="http://schemas.openxmlformats.org/drawingml/2006/picture">
+                  <pic:nvPicPr>
+                    <pic:cNvPr id="0" name=""/>
+                    <pic:cNvPicPr/>
+                  </pic:nvPicPr>
+                  <pic:blipFill>
+                    <a:blip r:embed="rId19" cstate="print"/>
+                    <a:stretch>
+                      <a:fillRect/>
+                    </a:stretch>
+                  </pic:blipFill>
+                  <pic:spPr>
+                    <a:xfrm>
+                      <a:off x="0" y="0"/>
+                      <a:ext cx="3050468" cy="1801601"/>
+                    </a:xfrm>
+                    <a:prstGeom prst="rect">
+                      <a:avLst/>
+                    </a:prstGeom>
+                  </pic:spPr>
+                </pic:pic>
+              </a:graphicData>
+            </a:graphic>
+          </wp:inline>
+        </w:drawing>
+      </w:r>
+    </w:p>
+    <w:p>
+      <w:pPr>
+        <w:pStyle w:val="ListParagraph"/>
+        <w:numPr>
+          <w:ilvl w:val="0"/>
+          <w:numId w:val="5"/>
+        </w:numPr>
+      </w:pPr>
+      <w:r>
+        <w:lastRenderedPageBreak/>
+        <w:t xml:space="preserve">Navigate to your </w:t>
+      </w:r>
+      <w:proofErr w:type="spellStart"/>
+      <w:r>
+        <w:t>OpenStudio</w:t>
+      </w:r>
+      <w:proofErr w:type="spellEnd"/>
+      <w:r>
+        <w:t xml:space="preserve"> Installation’s ruby </w:t>
+      </w:r>
+      <w:proofErr w:type="gramStart"/>
+      <w:r>
+        <w:t>interpreter(</w:t>
+      </w:r>
+      <w:proofErr w:type="gramEnd"/>
+      <w:r>
+        <w:t>ruby.exe).. For example version 1.8 is here “</w:t>
+      </w:r>
+      <w:r>
+        <w:t>C:\Program Files\</w:t>
+      </w:r>
+      <w:proofErr w:type="spellStart"/>
+      <w:r>
+        <w:t>OpenStudio</w:t>
+      </w:r>
+      <w:proofErr w:type="spellEnd"/>
+      <w:r>
+        <w:t xml:space="preserve"> 1.8.0\ruby-install\ruby\bin</w:t>
+      </w:r>
+      <w:r>
+        <w:t xml:space="preserve">”. Open the ruby.exe file. </w:t>
+      </w:r>
+    </w:p>
+    <w:p>
+      <w:pPr>
+        <w:pStyle w:val="ListParagraph"/>
+      </w:pPr>
+      <w:r>
+        <w:rPr>
+          <w:noProof/>
+          <w:lang w:eastAsia="en-CA"/>
+        </w:rPr>
+        <w:drawing>
+          <wp:inline distT="0" distB="0" distL="0" distR="0">
+            <wp:extent cx="3214424" cy="1420071"/>
+            <wp:effectExtent l="0" t="0" r="5080" b="8890"/>
+            <wp:docPr id="15" name="Picture 15"/>
+            <wp:cNvGraphicFramePr>
+              <a:graphicFrameLocks xmlns:a="http://schemas.openxmlformats.org/drawingml/2006/main" noChangeAspect="1"/>
+            </wp:cNvGraphicFramePr>
+            <a:graphic xmlns:a="http://schemas.openxmlformats.org/drawingml/2006/main">
+              <a:graphicData uri="http://schemas.openxmlformats.org/drawingml/2006/picture">
+                <pic:pic xmlns:pic="http://schemas.openxmlformats.org/drawingml/2006/picture">
+                  <pic:nvPicPr>
+                    <pic:cNvPr id="0" name=""/>
+                    <pic:cNvPicPr/>
+                  </pic:nvPicPr>
+                  <pic:blipFill>
+                    <a:blip r:embed="rId20" cstate="print"/>
+                    <a:stretch>
+                      <a:fillRect/>
+                    </a:stretch>
+                  </pic:blipFill>
+                  <pic:spPr>
+                    <a:xfrm>
+                      <a:off x="0" y="0"/>
+                      <a:ext cx="3215332" cy="1420472"/>
+                    </a:xfrm>
+                    <a:prstGeom prst="rect">
+                      <a:avLst/>
+                    </a:prstGeom>
+                  </pic:spPr>
+                </pic:pic>
+              </a:graphicData>
+            </a:graphic>
+          </wp:inline>
+        </w:drawing>
+      </w:r>
+    </w:p>
+    <w:p>
+      <w:pPr>
+        <w:pStyle w:val="ListParagraph"/>
+        <w:numPr>
+          <w:ilvl w:val="0"/>
+          <w:numId w:val="5"/>
+        </w:numPr>
+      </w:pPr>
+      <w:r>
+        <w:t xml:space="preserve">Select the </w:t>
+      </w:r>
+      <w:proofErr w:type="spellStart"/>
+      <w:r>
+        <w:t>OpenStudio</w:t>
+      </w:r>
+      <w:proofErr w:type="spellEnd"/>
+      <w:r>
+        <w:t xml:space="preserve"> Ruby as the default interpreter for </w:t>
+      </w:r>
+      <w:proofErr w:type="spellStart"/>
+      <w:r>
+        <w:t>Netbeans</w:t>
+      </w:r>
+      <w:proofErr w:type="spellEnd"/>
+      <w:r>
+        <w:t>.</w:t>
+      </w:r>
+    </w:p>
+    <w:p>
+      <w:pPr>
+        <w:pStyle w:val="ListParagraph"/>
+      </w:pPr>
+      <w:r>
+        <w:rPr>
+          <w:noProof/>
+          <w:lang w:eastAsia="en-CA"/>
+        </w:rPr>
+        <w:drawing>
+          <wp:inline distT="0" distB="0" distL="0" distR="0">
+            <wp:extent cx="3343482" cy="1974655"/>
+            <wp:effectExtent l="0" t="0" r="0" b="6985"/>
+            <wp:docPr id="16" name="Picture 16"/>
+            <wp:cNvGraphicFramePr>
+              <a:graphicFrameLocks xmlns:a="http://schemas.openxmlformats.org/drawingml/2006/main" noChangeAspect="1"/>
+            </wp:cNvGraphicFramePr>
+            <a:graphic xmlns:a="http://schemas.openxmlformats.org/drawingml/2006/main">
+              <a:graphicData uri="http://schemas.openxmlformats.org/drawingml/2006/picture">
+                <pic:pic xmlns:pic="http://schemas.openxmlformats.org/drawingml/2006/picture">
+                  <pic:nvPicPr>
+                    <pic:cNvPr id="0" name=""/>
+                    <pic:cNvPicPr/>
+                  </pic:nvPicPr>
+                  <pic:blipFill>
+                    <a:blip r:embed="rId21" cstate="print"/>
+                    <a:stretch>
+                      <a:fillRect/>
+                    </a:stretch>
+                  </pic:blipFill>
+                  <pic:spPr>
+                    <a:xfrm>
+                      <a:off x="0" y="0"/>
+                      <a:ext cx="3342088" cy="1973832"/>
+                    </a:xfrm>
+                    <a:prstGeom prst="rect">
+                      <a:avLst/>
+                    </a:prstGeom>
+                  </pic:spPr>
+                </pic:pic>
+              </a:graphicData>
+            </a:graphic>
+          </wp:inline>
+        </w:drawing>
+      </w:r>
+    </w:p>
+    <w:p>
+      <w:pPr>
+        <w:pStyle w:val="Heading3"/>
+      </w:pPr>
+      <w:r>
+        <w:t>Running the Simulations</w:t>
+      </w:r>
+    </w:p>
+    <w:p>
+      <w:pPr>
+        <w:pStyle w:val="ListParagraph"/>
+        <w:numPr>
+          <w:ilvl w:val="0"/>
+          <w:numId w:val="6"/>
+        </w:numPr>
+      </w:pPr>
+      <w:r>
+        <w:t xml:space="preserve">Go to this path relative to the root of your cloned repository using windows explorer. </w:t>
+      </w:r>
+    </w:p>
+    <w:p>
+      <w:pPr>
+        <w:rPr>
+          <w:sz w:val="16"/>
+        </w:rPr>
+      </w:pPr>
+      <w:r>
+        <w:tab/>
+      </w:r>
+      <w:r>
+        <w:rPr>
+          <w:sz w:val="16"/>
+        </w:rPr>
+        <w:t>OpenStudio-Prototype-Buildings\lib\btap\measures\btap_campus_classic</w:t>
+      </w:r>
+    </w:p>
+    <w:p>
+      <w:pPr>
+        <w:pStyle w:val="ListParagraph"/>
+        <w:numPr>
+          <w:ilvl w:val="0"/>
+          <w:numId w:val="6"/>
+        </w:numPr>
+      </w:pPr>
+      <w:r>
+        <w:t xml:space="preserve">Expand the </w:t>
+      </w:r>
+      <w:proofErr w:type="spellStart"/>
+      <w:r>
+        <w:t>xlxs</w:t>
+      </w:r>
+      <w:proofErr w:type="spellEnd"/>
+      <w:r>
+        <w:t xml:space="preserve"> data contained in the Excel file to csv file by running the PowerShell script on XLS2csv.ps1 </w:t>
+      </w:r>
+    </w:p>
+    <w:p>
+      <w:pPr>
+        <w:pStyle w:val="ListParagraph"/>
+      </w:pPr>
+      <w:r>
+        <w:rPr>
+          <w:noProof/>
+          <w:lang w:eastAsia="en-CA"/>
+        </w:rPr>
+        <w:drawing>
+          <wp:inline distT="0" distB="0" distL="0" distR="0">
+            <wp:extent cx="2356808" cy="1054645"/>
+            <wp:effectExtent l="0" t="0" r="5715" b="0"/>
+            <wp:docPr id="18" name="Picture 18"/>
+            <wp:cNvGraphicFramePr>
+              <a:graphicFrameLocks xmlns:a="http://schemas.openxmlformats.org/drawingml/2006/main" noChangeAspect="1"/>
+            </wp:cNvGraphicFramePr>
+            <a:graphic xmlns:a="http://schemas.openxmlformats.org/drawingml/2006/main">
+              <a:graphicData uri="http://schemas.openxmlformats.org/drawingml/2006/picture">
+                <pic:pic xmlns:pic="http://schemas.openxmlformats.org/drawingml/2006/picture">
+                  <pic:nvPicPr>
+                    <pic:cNvPr id="0" name=""/>
+                    <pic:cNvPicPr/>
+                  </pic:nvPicPr>
+                  <pic:blipFill>
+                    <a:blip r:embed="rId22" cstate="print"/>
                     <a:stretch>
                       <a:fillRect/>
                     </a:stretch>
@@ -472,942 +1453,41 @@
         <w:pStyle w:val="ListParagraph"/>
         <w:numPr>
           <w:ilvl w:val="0"/>
-          <w:numId w:val="2"/>
+          <w:numId w:val="6"/>
         </w:numPr>
       </w:pPr>
       <w:r>
-        <w:t xml:space="preserve">Go to the ‘test’ folder and open a command line window. A quick way to do this is to type </w:t>
+        <w:t xml:space="preserve">In </w:t>
       </w:r>
       <w:proofErr w:type="spellStart"/>
       <w:r>
-        <w:t>cmd</w:t>
+        <w:t>NetBeans</w:t>
       </w:r>
       <w:proofErr w:type="spellEnd"/>
       <w:r>
-        <w:t xml:space="preserve"> in the path of Windows Explorer and hit enter.</w:t>
-      </w:r>
-    </w:p>
-    <w:p>
-      <w:pPr>
-        <w:pStyle w:val="ListParagraph"/>
-      </w:pPr>
-      <w:r>
-        <w:t xml:space="preserve"> </w:t>
-      </w:r>
-      <w:r>
-        <w:drawing>
-          <wp:inline distT="0" distB="0" distL="0" distR="0" wp14:anchorId="157AE71A" wp14:editId="305C6424">
-            <wp:extent cx="2386722" cy="1503431"/>
-            <wp:effectExtent l="0" t="0" r="0" b="1905"/>
-            <wp:docPr id="8" name="Picture 8"/>
-            <wp:cNvGraphicFramePr>
-              <a:graphicFrameLocks xmlns:a="http://schemas.openxmlformats.org/drawingml/2006/main" noChangeAspect="1"/>
-            </wp:cNvGraphicFramePr>
-            <a:graphic xmlns:a="http://schemas.openxmlformats.org/drawingml/2006/main">
-              <a:graphicData uri="http://schemas.openxmlformats.org/drawingml/2006/picture">
-                <pic:pic xmlns:pic="http://schemas.openxmlformats.org/drawingml/2006/picture">
-                  <pic:nvPicPr>
-                    <pic:cNvPr id="0" name=""/>
-                    <pic:cNvPicPr/>
-                  </pic:nvPicPr>
-                  <pic:blipFill>
-                    <a:blip r:embed="rId11"/>
-                    <a:stretch>
-                      <a:fillRect/>
-                    </a:stretch>
-                  </pic:blipFill>
-                  <pic:spPr>
-                    <a:xfrm>
-                      <a:off x="0" y="0"/>
-                      <a:ext cx="2388134" cy="1504320"/>
-                    </a:xfrm>
-                    <a:prstGeom prst="rect">
-                      <a:avLst/>
-                    </a:prstGeom>
-                  </pic:spPr>
-                </pic:pic>
-              </a:graphicData>
-            </a:graphic>
-          </wp:inline>
-        </w:drawing>
-      </w:r>
-      <w:r>
-        <w:drawing>
-          <wp:inline distT="0" distB="0" distL="0" distR="0" wp14:anchorId="16F2B593" wp14:editId="782C8850">
-            <wp:extent cx="3253693" cy="1643532"/>
-            <wp:effectExtent l="0" t="0" r="4445" b="0"/>
-            <wp:docPr id="7" name="Picture 7"/>
-            <wp:cNvGraphicFramePr>
-              <a:graphicFrameLocks xmlns:a="http://schemas.openxmlformats.org/drawingml/2006/main" noChangeAspect="1"/>
-            </wp:cNvGraphicFramePr>
-            <a:graphic xmlns:a="http://schemas.openxmlformats.org/drawingml/2006/main">
-              <a:graphicData uri="http://schemas.openxmlformats.org/drawingml/2006/picture">
-                <pic:pic xmlns:pic="http://schemas.openxmlformats.org/drawingml/2006/picture">
-                  <pic:nvPicPr>
-                    <pic:cNvPr id="0" name=""/>
-                    <pic:cNvPicPr/>
-                  </pic:nvPicPr>
-                  <pic:blipFill>
-                    <a:blip r:embed="rId12"/>
-                    <a:stretch>
-                      <a:fillRect/>
-                    </a:stretch>
-                  </pic:blipFill>
-                  <pic:spPr>
-                    <a:xfrm>
-                      <a:off x="0" y="0"/>
-                      <a:ext cx="3252158" cy="1642757"/>
-                    </a:xfrm>
-                    <a:prstGeom prst="rect">
-                      <a:avLst/>
-                    </a:prstGeom>
-                  </pic:spPr>
-                </pic:pic>
-              </a:graphicData>
-            </a:graphic>
-          </wp:inline>
-        </w:drawing>
-      </w:r>
-    </w:p>
-    <w:p>
-      <w:pPr>
-        <w:pStyle w:val="ListParagraph"/>
-      </w:pPr>
-      <w:r>
-        <w:t xml:space="preserve">Enter the </w:t>
-      </w:r>
-      <w:proofErr w:type="gramStart"/>
-      <w:r>
-        <w:t>command :</w:t>
-      </w:r>
-      <w:proofErr w:type="gramEnd"/>
-    </w:p>
-    <w:p>
-      <w:pPr>
-        <w:pStyle w:val="ListParagraph"/>
-        <w:ind w:left="1440"/>
+        <w:t xml:space="preserve"> open the </w:t>
+      </w:r>
+      <w:proofErr w:type="spellStart"/>
+      <w:r>
+        <w:t>btap_cold_lake_classic_test.rb</w:t>
+      </w:r>
+      <w:proofErr w:type="spellEnd"/>
+      <w:r>
+        <w:t xml:space="preserve"> file. </w:t>
+      </w:r>
+    </w:p>
+    <w:p>
+      <w:pPr>
+        <w:pStyle w:val="ListParagraph"/>
+      </w:pPr>
+      <w:r>
         <w:rPr>
-          <w:sz w:val="18"/>
+          <w:noProof/>
+          <w:lang w:eastAsia="en-CA"/>
         </w:rPr>
-      </w:pPr>
-      <w:proofErr w:type="gramStart"/>
-      <w:r>
-        <w:rPr>
-          <w:sz w:val="18"/>
-        </w:rPr>
-        <w:t>ruby</w:t>
-      </w:r>
-      <w:proofErr w:type="gramEnd"/>
-      <w:r>
-        <w:rPr>
-          <w:sz w:val="18"/>
-        </w:rPr>
-        <w:t xml:space="preserve"> </w:t>
-      </w:r>
-      <w:proofErr w:type="spellStart"/>
-      <w:r>
-        <w:rPr>
-          <w:sz w:val="18"/>
-        </w:rPr>
-        <w:t>btap_cold_lake_classic_test.rb</w:t>
-      </w:r>
-      <w:proofErr w:type="spellEnd"/>
-    </w:p>
-    <w:p>
-      <w:pPr>
-        <w:pStyle w:val="ListParagraph"/>
-      </w:pPr>
-      <w:r>
-        <w:t xml:space="preserve">Now you should see things start.  Depending on your computer this may take </w:t>
-      </w:r>
-      <w:proofErr w:type="spellStart"/>
-      <w:r>
-        <w:t>hours</w:t>
-      </w:r>
-      <w:proofErr w:type="gramStart"/>
-      <w:r>
-        <w:t>..or</w:t>
-      </w:r>
-      <w:proofErr w:type="spellEnd"/>
-      <w:proofErr w:type="gramEnd"/>
-      <w:r>
-        <w:t xml:space="preserve"> days. After all the files are created, it will start running them</w:t>
-      </w:r>
-      <w:proofErr w:type="gramStart"/>
-      <w:r>
-        <w:t>..</w:t>
-      </w:r>
-      <w:proofErr w:type="gramEnd"/>
-      <w:r>
-        <w:t xml:space="preserve"> You should see this pop up in an hour or less. All output is contained in the output folder. </w:t>
-      </w:r>
-    </w:p>
-    <w:p>
-      <w:pPr>
-        <w:pStyle w:val="ListParagraph"/>
-      </w:pPr>
-      <w:r>
         <w:lastRenderedPageBreak/>
         <w:drawing>
-          <wp:inline distT="0" distB="0" distL="0" distR="0" wp14:anchorId="658CDC41" wp14:editId="49728F9B">
-            <wp:extent cx="3573453" cy="2129946"/>
-            <wp:effectExtent l="0" t="0" r="8255" b="3810"/>
-            <wp:docPr id="9" name="Picture 9"/>
-            <wp:cNvGraphicFramePr>
-              <a:graphicFrameLocks xmlns:a="http://schemas.openxmlformats.org/drawingml/2006/main" noChangeAspect="1"/>
-            </wp:cNvGraphicFramePr>
-            <a:graphic xmlns:a="http://schemas.openxmlformats.org/drawingml/2006/main">
-              <a:graphicData uri="http://schemas.openxmlformats.org/drawingml/2006/picture">
-                <pic:pic xmlns:pic="http://schemas.openxmlformats.org/drawingml/2006/picture">
-                  <pic:nvPicPr>
-                    <pic:cNvPr id="0" name=""/>
-                    <pic:cNvPicPr/>
-                  </pic:nvPicPr>
-                  <pic:blipFill>
-                    <a:blip r:embed="rId13"/>
-                    <a:stretch>
-                      <a:fillRect/>
-                    </a:stretch>
-                  </pic:blipFill>
-                  <pic:spPr>
-                    <a:xfrm>
-                      <a:off x="0" y="0"/>
-                      <a:ext cx="3571767" cy="2128941"/>
-                    </a:xfrm>
-                    <a:prstGeom prst="rect">
-                      <a:avLst/>
-                    </a:prstGeom>
-                  </pic:spPr>
-                </pic:pic>
-              </a:graphicData>
-            </a:graphic>
-          </wp:inline>
-        </w:drawing>
-      </w:r>
-    </w:p>
-    <w:p>
-      <w:pPr>
-        <w:pStyle w:val="Heading2"/>
-      </w:pPr>
-      <w:proofErr w:type="gramStart"/>
-      <w:r>
-        <w:t xml:space="preserve">The </w:t>
-      </w:r>
-      <w:proofErr w:type="spellStart"/>
-      <w:r>
-        <w:t>Netbeans</w:t>
-      </w:r>
-      <w:proofErr w:type="spellEnd"/>
-      <w:r>
-        <w:t xml:space="preserve"> W</w:t>
-      </w:r>
-      <w:r>
-        <w:t>ay.</w:t>
-      </w:r>
-      <w:proofErr w:type="gramEnd"/>
-    </w:p>
-    <w:p>
-      <w:pPr>
-        <w:pStyle w:val="Heading3"/>
-      </w:pPr>
-      <w:proofErr w:type="gramStart"/>
-      <w:r>
-        <w:t>Installation of NetBeans.</w:t>
-      </w:r>
-      <w:proofErr w:type="gramEnd"/>
-      <w:r>
-        <w:t xml:space="preserve"> </w:t>
-      </w:r>
-    </w:p>
-    <w:p>
-      <w:pPr>
-        <w:pStyle w:val="ListParagraph"/>
-        <w:numPr>
-          <w:ilvl w:val="0"/>
-          <w:numId w:val="3"/>
-        </w:numPr>
-      </w:pPr>
-      <w:r>
-        <w:t xml:space="preserve">Install </w:t>
-      </w:r>
-      <w:proofErr w:type="spellStart"/>
-      <w:r>
-        <w:t>N</w:t>
-      </w:r>
-      <w:r>
-        <w:t>etbeans</w:t>
-      </w:r>
-      <w:proofErr w:type="spellEnd"/>
-      <w:r>
-        <w:t xml:space="preserve"> from here. </w:t>
-      </w:r>
-      <w:hyperlink r:id="rId14" w:history="1">
-        <w:r>
-          <w:rPr>
-            <w:rStyle w:val="Hyperlink"/>
-          </w:rPr>
-          <w:t>https://netbeans.org/downloads/</w:t>
-        </w:r>
-      </w:hyperlink>
-      <w:r>
-        <w:t xml:space="preserve"> </w:t>
-      </w:r>
-      <w:proofErr w:type="gramStart"/>
-      <w:r>
-        <w:t>Any</w:t>
-      </w:r>
-      <w:proofErr w:type="gramEnd"/>
-      <w:r>
-        <w:t xml:space="preserve"> version will do. I recommend the Java SE for </w:t>
-      </w:r>
-      <w:proofErr w:type="spellStart"/>
-      <w:proofErr w:type="gramStart"/>
-      <w:r>
-        <w:t>it’s</w:t>
-      </w:r>
-      <w:proofErr w:type="spellEnd"/>
-      <w:proofErr w:type="gramEnd"/>
-      <w:r>
-        <w:t xml:space="preserve"> small size. </w:t>
-      </w:r>
-    </w:p>
-    <w:p>
-      <w:pPr>
-        <w:pStyle w:val="ListParagraph"/>
-        <w:numPr>
-          <w:ilvl w:val="0"/>
-          <w:numId w:val="3"/>
-        </w:numPr>
-      </w:pPr>
-      <w:r>
-        <w:t xml:space="preserve">Download the Ruby plug-in from here. </w:t>
-      </w:r>
-      <w:hyperlink r:id="rId15" w:history="1">
-        <w:r>
-          <w:rPr>
-            <w:rStyle w:val="Hyperlink"/>
-          </w:rPr>
-          <w:t>http://plugins.netbeans.org/plugin/38549</w:t>
-        </w:r>
-      </w:hyperlink>
-      <w:r>
-        <w:t xml:space="preserve"> and unzip somewhere. </w:t>
-      </w:r>
-    </w:p>
-    <w:p>
-      <w:pPr>
-        <w:pStyle w:val="ListParagraph"/>
-        <w:numPr>
-          <w:ilvl w:val="0"/>
-          <w:numId w:val="3"/>
-        </w:numPr>
-      </w:pPr>
-      <w:r>
-        <w:t xml:space="preserve">Start </w:t>
-      </w:r>
-      <w:proofErr w:type="spellStart"/>
-      <w:r>
-        <w:t>Netbeans</w:t>
-      </w:r>
-      <w:proofErr w:type="spellEnd"/>
-      <w:r>
-        <w:t xml:space="preserve"> and go to Tools-&gt;Plugins and to the Download Tab.  Hit the “Add Plugins” button and navigate to where you unzipped the files. </w:t>
-      </w:r>
-    </w:p>
-    <w:p>
-      <w:pPr>
-        <w:pStyle w:val="ListParagraph"/>
-        <w:numPr>
-          <w:ilvl w:val="0"/>
-          <w:numId w:val="3"/>
-        </w:numPr>
-      </w:pPr>
-      <w:r>
-        <w:t xml:space="preserve">Select all the </w:t>
-      </w:r>
-      <w:proofErr w:type="spellStart"/>
-      <w:r>
-        <w:t>nbm</w:t>
-      </w:r>
-      <w:proofErr w:type="spellEnd"/>
-      <w:r>
-        <w:t xml:space="preserve"> and jar files and click open and follow the prompts. </w:t>
-      </w:r>
-      <w:r>
-        <w:drawing>
-          <wp:inline distT="0" distB="0" distL="0" distR="0" wp14:anchorId="1A731633" wp14:editId="1F5FB067">
-            <wp:extent cx="4308339" cy="2795817"/>
-            <wp:effectExtent l="0" t="0" r="0" b="5080"/>
-            <wp:docPr id="10" name="Picture 10"/>
-            <wp:cNvGraphicFramePr>
-              <a:graphicFrameLocks xmlns:a="http://schemas.openxmlformats.org/drawingml/2006/main" noChangeAspect="1"/>
-            </wp:cNvGraphicFramePr>
-            <a:graphic xmlns:a="http://schemas.openxmlformats.org/drawingml/2006/main">
-              <a:graphicData uri="http://schemas.openxmlformats.org/drawingml/2006/picture">
-                <pic:pic xmlns:pic="http://schemas.openxmlformats.org/drawingml/2006/picture">
-                  <pic:nvPicPr>
-                    <pic:cNvPr id="0" name=""/>
-                    <pic:cNvPicPr/>
-                  </pic:nvPicPr>
-                  <pic:blipFill>
-                    <a:blip r:embed="rId16"/>
-                    <a:stretch>
-                      <a:fillRect/>
-                    </a:stretch>
-                  </pic:blipFill>
-                  <pic:spPr>
-                    <a:xfrm>
-                      <a:off x="0" y="0"/>
-                      <a:ext cx="4306307" cy="2794498"/>
-                    </a:xfrm>
-                    <a:prstGeom prst="rect">
-                      <a:avLst/>
-                    </a:prstGeom>
-                  </pic:spPr>
-                </pic:pic>
-              </a:graphicData>
-            </a:graphic>
-          </wp:inline>
-        </w:drawing>
-      </w:r>
-    </w:p>
-    <w:p>
-      <w:pPr>
-        <w:pStyle w:val="Heading3"/>
-      </w:pPr>
-      <w:r>
-        <w:t xml:space="preserve">Configure NetBeans for </w:t>
-      </w:r>
-      <w:proofErr w:type="spellStart"/>
-      <w:r>
-        <w:t>OpenStudio</w:t>
-      </w:r>
-      <w:proofErr w:type="spellEnd"/>
-      <w:r>
-        <w:t>.</w:t>
-      </w:r>
-    </w:p>
-    <w:p>
-      <w:pPr>
-        <w:pStyle w:val="ListParagraph"/>
-        <w:numPr>
-          <w:ilvl w:val="0"/>
-          <w:numId w:val="5"/>
-        </w:numPr>
-      </w:pPr>
-      <w:r>
-        <w:t xml:space="preserve">In NetBeans </w:t>
-      </w:r>
-      <w:proofErr w:type="gramStart"/>
-      <w:r>
-        <w:t>Open</w:t>
-      </w:r>
-      <w:proofErr w:type="gramEnd"/>
-      <w:r>
-        <w:t xml:space="preserve"> the project. File-&gt;</w:t>
-      </w:r>
-      <w:proofErr w:type="spellStart"/>
-      <w:r>
-        <w:t>OpenProject</w:t>
-      </w:r>
-      <w:proofErr w:type="spellEnd"/>
-      <w:r>
-        <w:t xml:space="preserve"> and navigate to the root folder of the project. Select “</w:t>
-      </w:r>
-      <w:proofErr w:type="spellStart"/>
-      <w:r>
-        <w:t>netbeans</w:t>
-      </w:r>
-      <w:proofErr w:type="spellEnd"/>
-      <w:r>
-        <w:t xml:space="preserve">” and open it. </w:t>
-      </w:r>
-    </w:p>
-    <w:p>
-      <w:pPr>
-        <w:pStyle w:val="Heading3"/>
-        <w:ind w:left="720"/>
-      </w:pPr>
-      <w:r>
-        <w:lastRenderedPageBreak/>
-        <w:drawing>
-          <wp:inline distT="0" distB="0" distL="0" distR="0" wp14:anchorId="6A5593DD" wp14:editId="70167659">
-            <wp:extent cx="3797845" cy="1964654"/>
-            <wp:effectExtent l="0" t="0" r="0" b="0"/>
-            <wp:docPr id="11" name="Picture 11"/>
-            <wp:cNvGraphicFramePr>
-              <a:graphicFrameLocks xmlns:a="http://schemas.openxmlformats.org/drawingml/2006/main" noChangeAspect="1"/>
-            </wp:cNvGraphicFramePr>
-            <a:graphic xmlns:a="http://schemas.openxmlformats.org/drawingml/2006/main">
-              <a:graphicData uri="http://schemas.openxmlformats.org/drawingml/2006/picture">
-                <pic:pic xmlns:pic="http://schemas.openxmlformats.org/drawingml/2006/picture">
-                  <pic:nvPicPr>
-                    <pic:cNvPr id="0" name=""/>
-                    <pic:cNvPicPr/>
-                  </pic:nvPicPr>
-                  <pic:blipFill>
-                    <a:blip r:embed="rId17"/>
-                    <a:stretch>
-                      <a:fillRect/>
-                    </a:stretch>
-                  </pic:blipFill>
-                  <pic:spPr>
-                    <a:xfrm>
-                      <a:off x="0" y="0"/>
-                      <a:ext cx="3798452" cy="1964968"/>
-                    </a:xfrm>
-                    <a:prstGeom prst="rect">
-                      <a:avLst/>
-                    </a:prstGeom>
-                  </pic:spPr>
-                </pic:pic>
-              </a:graphicData>
-            </a:graphic>
-          </wp:inline>
-        </w:drawing>
-      </w:r>
-      <w:r>
-        <w:t xml:space="preserve"> </w:t>
-      </w:r>
-    </w:p>
-    <w:p>
-      <w:pPr>
-        <w:pStyle w:val="ListParagraph"/>
-        <w:numPr>
-          <w:ilvl w:val="0"/>
-          <w:numId w:val="5"/>
-        </w:numPr>
-      </w:pPr>
-      <w:r>
-        <w:t>Once the project is loaded, right-click on the BTAP root and go to Set Configuration-&gt;Customize</w:t>
-      </w:r>
-      <w:r>
-        <w:drawing>
-          <wp:inline distT="0" distB="0" distL="0" distR="0" wp14:anchorId="1D8DD6B3" wp14:editId="6F1C139B">
-            <wp:extent cx="2098071" cy="1886824"/>
-            <wp:effectExtent l="0" t="0" r="0" b="0"/>
-            <wp:docPr id="12" name="Picture 12"/>
-            <wp:cNvGraphicFramePr>
-              <a:graphicFrameLocks xmlns:a="http://schemas.openxmlformats.org/drawingml/2006/main" noChangeAspect="1"/>
-            </wp:cNvGraphicFramePr>
-            <a:graphic xmlns:a="http://schemas.openxmlformats.org/drawingml/2006/main">
-              <a:graphicData uri="http://schemas.openxmlformats.org/drawingml/2006/picture">
-                <pic:pic xmlns:pic="http://schemas.openxmlformats.org/drawingml/2006/picture">
-                  <pic:nvPicPr>
-                    <pic:cNvPr id="0" name=""/>
-                    <pic:cNvPicPr/>
-                  </pic:nvPicPr>
-                  <pic:blipFill>
-                    <a:blip r:embed="rId18"/>
-                    <a:stretch>
-                      <a:fillRect/>
-                    </a:stretch>
-                  </pic:blipFill>
-                  <pic:spPr>
-                    <a:xfrm>
-                      <a:off x="0" y="0"/>
-                      <a:ext cx="2099249" cy="1887883"/>
-                    </a:xfrm>
-                    <a:prstGeom prst="rect">
-                      <a:avLst/>
-                    </a:prstGeom>
-                  </pic:spPr>
-                </pic:pic>
-              </a:graphicData>
-            </a:graphic>
-          </wp:inline>
-        </w:drawing>
-      </w:r>
-    </w:p>
-    <w:p>
-      <w:pPr>
-        <w:pStyle w:val="ListParagraph"/>
-        <w:numPr>
-          <w:ilvl w:val="0"/>
-          <w:numId w:val="5"/>
-        </w:numPr>
-      </w:pPr>
-      <w:r>
-        <w:t>Click on Run and Manage</w:t>
-      </w:r>
-    </w:p>
-    <w:p>
-      <w:pPr>
-        <w:pStyle w:val="ListParagraph"/>
-      </w:pPr>
-      <w:r>
-        <w:drawing>
-          <wp:inline distT="0" distB="0" distL="0" distR="0" wp14:anchorId="3ADC70E1" wp14:editId="35E33404">
-            <wp:extent cx="2684843" cy="1570748"/>
-            <wp:effectExtent l="0" t="0" r="1270" b="0"/>
-            <wp:docPr id="13" name="Picture 13"/>
-            <wp:cNvGraphicFramePr>
-              <a:graphicFrameLocks xmlns:a="http://schemas.openxmlformats.org/drawingml/2006/main" noChangeAspect="1"/>
-            </wp:cNvGraphicFramePr>
-            <a:graphic xmlns:a="http://schemas.openxmlformats.org/drawingml/2006/main">
-              <a:graphicData uri="http://schemas.openxmlformats.org/drawingml/2006/picture">
-                <pic:pic xmlns:pic="http://schemas.openxmlformats.org/drawingml/2006/picture">
-                  <pic:nvPicPr>
-                    <pic:cNvPr id="0" name=""/>
-                    <pic:cNvPicPr/>
-                  </pic:nvPicPr>
-                  <pic:blipFill>
-                    <a:blip r:embed="rId19"/>
-                    <a:stretch>
-                      <a:fillRect/>
-                    </a:stretch>
-                  </pic:blipFill>
-                  <pic:spPr>
-                    <a:xfrm>
-                      <a:off x="0" y="0"/>
-                      <a:ext cx="2688542" cy="1572912"/>
-                    </a:xfrm>
-                    <a:prstGeom prst="rect">
-                      <a:avLst/>
-                    </a:prstGeom>
-                  </pic:spPr>
-                </pic:pic>
-              </a:graphicData>
-            </a:graphic>
-          </wp:inline>
-        </w:drawing>
-      </w:r>
-    </w:p>
-    <w:p>
-      <w:pPr>
-        <w:pStyle w:val="ListParagraph"/>
-        <w:numPr>
-          <w:ilvl w:val="0"/>
-          <w:numId w:val="5"/>
-        </w:numPr>
-      </w:pPr>
-      <w:r>
-        <w:t>Click Add Platform</w:t>
-      </w:r>
-    </w:p>
-    <w:p>
-      <w:pPr>
-        <w:ind w:left="720"/>
-      </w:pPr>
-      <w:r>
-        <w:drawing>
-          <wp:inline distT="0" distB="0" distL="0" distR="0" wp14:anchorId="5E70272E" wp14:editId="0F9C0B92">
-            <wp:extent cx="3051740" cy="1802352"/>
-            <wp:effectExtent l="0" t="0" r="0" b="7620"/>
-            <wp:docPr id="14" name="Picture 14"/>
-            <wp:cNvGraphicFramePr>
-              <a:graphicFrameLocks xmlns:a="http://schemas.openxmlformats.org/drawingml/2006/main" noChangeAspect="1"/>
-            </wp:cNvGraphicFramePr>
-            <a:graphic xmlns:a="http://schemas.openxmlformats.org/drawingml/2006/main">
-              <a:graphicData uri="http://schemas.openxmlformats.org/drawingml/2006/picture">
-                <pic:pic xmlns:pic="http://schemas.openxmlformats.org/drawingml/2006/picture">
-                  <pic:nvPicPr>
-                    <pic:cNvPr id="0" name=""/>
-                    <pic:cNvPicPr/>
-                  </pic:nvPicPr>
-                  <pic:blipFill>
-                    <a:blip r:embed="rId20"/>
-                    <a:stretch>
-                      <a:fillRect/>
-                    </a:stretch>
-                  </pic:blipFill>
-                  <pic:spPr>
-                    <a:xfrm>
-                      <a:off x="0" y="0"/>
-                      <a:ext cx="3050468" cy="1801601"/>
-                    </a:xfrm>
-                    <a:prstGeom prst="rect">
-                      <a:avLst/>
-                    </a:prstGeom>
-                  </pic:spPr>
-                </pic:pic>
-              </a:graphicData>
-            </a:graphic>
-          </wp:inline>
-        </w:drawing>
-      </w:r>
-    </w:p>
-    <w:p>
-      <w:pPr>
-        <w:pStyle w:val="ListParagraph"/>
-        <w:numPr>
-          <w:ilvl w:val="0"/>
-          <w:numId w:val="5"/>
-        </w:numPr>
-      </w:pPr>
-      <w:r>
-        <w:lastRenderedPageBreak/>
-        <w:t xml:space="preserve">Navigate to your </w:t>
-      </w:r>
-      <w:proofErr w:type="spellStart"/>
-      <w:r>
-        <w:t>OpenStudio</w:t>
-      </w:r>
-      <w:proofErr w:type="spellEnd"/>
-      <w:r>
-        <w:t xml:space="preserve"> Installation’s ruby </w:t>
-      </w:r>
-      <w:proofErr w:type="gramStart"/>
-      <w:r>
-        <w:t>interpreter(</w:t>
-      </w:r>
-      <w:proofErr w:type="gramEnd"/>
-      <w:r>
-        <w:t>ruby.exe).. For example version 1.8 is here “</w:t>
-      </w:r>
-      <w:r>
-        <w:t>C:\Program Files\</w:t>
-      </w:r>
-      <w:proofErr w:type="spellStart"/>
-      <w:r>
-        <w:t>OpenStudio</w:t>
-      </w:r>
-      <w:proofErr w:type="spellEnd"/>
-      <w:r>
-        <w:t xml:space="preserve"> 1.8.0\ruby-install\ruby\bin</w:t>
-      </w:r>
-      <w:r>
-        <w:t xml:space="preserve">”. Open the ruby.exe file. </w:t>
-      </w:r>
-    </w:p>
-    <w:p>
-      <w:pPr>
-        <w:pStyle w:val="ListParagraph"/>
-      </w:pPr>
-      <w:r>
-        <w:drawing>
-          <wp:inline distT="0" distB="0" distL="0" distR="0" wp14:anchorId="15C4236F" wp14:editId="2090096E">
-            <wp:extent cx="3214424" cy="1420071"/>
-            <wp:effectExtent l="0" t="0" r="5080" b="8890"/>
-            <wp:docPr id="15" name="Picture 15"/>
-            <wp:cNvGraphicFramePr>
-              <a:graphicFrameLocks xmlns:a="http://schemas.openxmlformats.org/drawingml/2006/main" noChangeAspect="1"/>
-            </wp:cNvGraphicFramePr>
-            <a:graphic xmlns:a="http://schemas.openxmlformats.org/drawingml/2006/main">
-              <a:graphicData uri="http://schemas.openxmlformats.org/drawingml/2006/picture">
-                <pic:pic xmlns:pic="http://schemas.openxmlformats.org/drawingml/2006/picture">
-                  <pic:nvPicPr>
-                    <pic:cNvPr id="0" name=""/>
-                    <pic:cNvPicPr/>
-                  </pic:nvPicPr>
-                  <pic:blipFill>
-                    <a:blip r:embed="rId21"/>
-                    <a:stretch>
-                      <a:fillRect/>
-                    </a:stretch>
-                  </pic:blipFill>
-                  <pic:spPr>
-                    <a:xfrm>
-                      <a:off x="0" y="0"/>
-                      <a:ext cx="3215332" cy="1420472"/>
-                    </a:xfrm>
-                    <a:prstGeom prst="rect">
-                      <a:avLst/>
-                    </a:prstGeom>
-                  </pic:spPr>
-                </pic:pic>
-              </a:graphicData>
-            </a:graphic>
-          </wp:inline>
-        </w:drawing>
-      </w:r>
-    </w:p>
-    <w:p>
-      <w:pPr>
-        <w:pStyle w:val="ListParagraph"/>
-        <w:numPr>
-          <w:ilvl w:val="0"/>
-          <w:numId w:val="5"/>
-        </w:numPr>
-      </w:pPr>
-      <w:r>
-        <w:t xml:space="preserve">Select the </w:t>
-      </w:r>
-      <w:proofErr w:type="spellStart"/>
-      <w:r>
-        <w:t>OpenStudio</w:t>
-      </w:r>
-      <w:proofErr w:type="spellEnd"/>
-      <w:r>
-        <w:t xml:space="preserve"> Ruby as the default interpreter for </w:t>
-      </w:r>
-      <w:proofErr w:type="spellStart"/>
-      <w:r>
-        <w:t>Netbeans</w:t>
-      </w:r>
-      <w:proofErr w:type="spellEnd"/>
-      <w:r>
-        <w:t>.</w:t>
-      </w:r>
-    </w:p>
-    <w:p>
-      <w:pPr>
-        <w:pStyle w:val="ListParagraph"/>
-      </w:pPr>
-      <w:r>
-        <w:drawing>
-          <wp:inline distT="0" distB="0" distL="0" distR="0" wp14:anchorId="78013BD0" wp14:editId="2FA53CCC">
-            <wp:extent cx="3343482" cy="1974655"/>
-            <wp:effectExtent l="0" t="0" r="0" b="6985"/>
-            <wp:docPr id="16" name="Picture 16"/>
-            <wp:cNvGraphicFramePr>
-              <a:graphicFrameLocks xmlns:a="http://schemas.openxmlformats.org/drawingml/2006/main" noChangeAspect="1"/>
-            </wp:cNvGraphicFramePr>
-            <a:graphic xmlns:a="http://schemas.openxmlformats.org/drawingml/2006/main">
-              <a:graphicData uri="http://schemas.openxmlformats.org/drawingml/2006/picture">
-                <pic:pic xmlns:pic="http://schemas.openxmlformats.org/drawingml/2006/picture">
-                  <pic:nvPicPr>
-                    <pic:cNvPr id="0" name=""/>
-                    <pic:cNvPicPr/>
-                  </pic:nvPicPr>
-                  <pic:blipFill>
-                    <a:blip r:embed="rId22"/>
-                    <a:stretch>
-                      <a:fillRect/>
-                    </a:stretch>
-                  </pic:blipFill>
-                  <pic:spPr>
-                    <a:xfrm>
-                      <a:off x="0" y="0"/>
-                      <a:ext cx="3342088" cy="1973832"/>
-                    </a:xfrm>
-                    <a:prstGeom prst="rect">
-                      <a:avLst/>
-                    </a:prstGeom>
-                  </pic:spPr>
-                </pic:pic>
-              </a:graphicData>
-            </a:graphic>
-          </wp:inline>
-        </w:drawing>
-      </w:r>
-    </w:p>
-    <w:p>
-      <w:pPr>
-        <w:pStyle w:val="Heading3"/>
-      </w:pPr>
-      <w:r>
-        <w:t>Running the Simulations</w:t>
-      </w:r>
-    </w:p>
-    <w:p>
-      <w:pPr>
-        <w:pStyle w:val="ListParagraph"/>
-        <w:numPr>
-          <w:ilvl w:val="0"/>
-          <w:numId w:val="6"/>
-        </w:numPr>
-      </w:pPr>
-      <w:r>
-        <w:t xml:space="preserve">Go to this path relative to the root of your cloned repository using windows explorer. </w:t>
-      </w:r>
-    </w:p>
-    <w:p>
-      <w:pPr>
-        <w:rPr>
-          <w:sz w:val="16"/>
-        </w:rPr>
-      </w:pPr>
-      <w:r>
-        <w:tab/>
-      </w:r>
-      <w:r>
-        <w:rPr>
-          <w:sz w:val="16"/>
-        </w:rPr>
-        <w:t>OpenStudio-Prototype-Buildings\lib\btap\measures\btap_campus_classic</w:t>
-      </w:r>
-    </w:p>
-    <w:p>
-      <w:pPr>
-        <w:pStyle w:val="ListParagraph"/>
-        <w:numPr>
-          <w:ilvl w:val="0"/>
-          <w:numId w:val="6"/>
-        </w:numPr>
-      </w:pPr>
-      <w:r>
-        <w:t xml:space="preserve">Expand the </w:t>
-      </w:r>
-      <w:proofErr w:type="spellStart"/>
-      <w:r>
-        <w:t>xlxs</w:t>
-      </w:r>
-      <w:proofErr w:type="spellEnd"/>
-      <w:r>
-        <w:t xml:space="preserve"> data contained in the Excel file to csv file by running the PowerShell script on XLS2csv.ps1 </w:t>
-      </w:r>
-    </w:p>
-    <w:p>
-      <w:pPr>
-        <w:pStyle w:val="ListParagraph"/>
-      </w:pPr>
-      <w:r>
-        <w:drawing>
-          <wp:inline distT="0" distB="0" distL="0" distR="0" wp14:anchorId="010E8209" wp14:editId="249F4ADE">
-            <wp:extent cx="2356808" cy="1054645"/>
-            <wp:effectExtent l="0" t="0" r="5715" b="0"/>
-            <wp:docPr id="18" name="Picture 18"/>
-            <wp:cNvGraphicFramePr>
-              <a:graphicFrameLocks xmlns:a="http://schemas.openxmlformats.org/drawingml/2006/main" noChangeAspect="1"/>
-            </wp:cNvGraphicFramePr>
-            <a:graphic xmlns:a="http://schemas.openxmlformats.org/drawingml/2006/main">
-              <a:graphicData uri="http://schemas.openxmlformats.org/drawingml/2006/picture">
-                <pic:pic xmlns:pic="http://schemas.openxmlformats.org/drawingml/2006/picture">
-                  <pic:nvPicPr>
-                    <pic:cNvPr id="0" name=""/>
-                    <pic:cNvPicPr/>
-                  </pic:nvPicPr>
-                  <pic:blipFill>
-                    <a:blip r:embed="rId10"/>
-                    <a:stretch>
-                      <a:fillRect/>
-                    </a:stretch>
-                  </pic:blipFill>
-                  <pic:spPr>
-                    <a:xfrm>
-                      <a:off x="0" y="0"/>
-                      <a:ext cx="2356147" cy="1054349"/>
-                    </a:xfrm>
-                    <a:prstGeom prst="rect">
-                      <a:avLst/>
-                    </a:prstGeom>
-                  </pic:spPr>
-                </pic:pic>
-              </a:graphicData>
-            </a:graphic>
-          </wp:inline>
-        </w:drawing>
-      </w:r>
-    </w:p>
-    <w:p>
-      <w:pPr>
-        <w:pStyle w:val="ListParagraph"/>
-        <w:numPr>
-          <w:ilvl w:val="0"/>
-          <w:numId w:val="6"/>
-        </w:numPr>
-      </w:pPr>
-      <w:r>
-        <w:t xml:space="preserve">In NetBeans open the </w:t>
-      </w:r>
-      <w:proofErr w:type="spellStart"/>
-      <w:r>
-        <w:t>btap_cold_lake_classic_test.rb</w:t>
-      </w:r>
-      <w:proofErr w:type="spellEnd"/>
-      <w:r>
-        <w:t xml:space="preserve"> file. </w:t>
-      </w:r>
-    </w:p>
-    <w:p>
-      <w:pPr>
-        <w:pStyle w:val="ListParagraph"/>
-      </w:pPr>
-      <w:r>
-        <w:lastRenderedPageBreak/>
-        <w:drawing>
-          <wp:inline distT="0" distB="0" distL="0" distR="0" wp14:anchorId="21CD5E89" wp14:editId="5EB06BD0">
+          <wp:inline distT="0" distB="0" distL="0" distR="0">
             <wp:extent cx="5477640" cy="5125166"/>
             <wp:effectExtent l="0" t="0" r="8890" b="0"/>
             <wp:docPr id="19" name="Picture 19"/>
@@ -1422,7 +1502,7 @@
                     <pic:cNvPicPr/>
                   </pic:nvPicPr>
                   <pic:blipFill>
-                    <a:blip r:embed="rId23"/>
+                    <a:blip r:embed="rId23" cstate="print"/>
                     <a:stretch>
                       <a:fillRect/>
                     </a:stretch>
@@ -1460,9 +1540,13 @@
         <w:pStyle w:val="ListParagraph"/>
       </w:pPr>
       <w:r>
+        <w:rPr>
+          <w:noProof/>
+          <w:lang w:eastAsia="en-CA"/>
+        </w:rPr>
         <w:lastRenderedPageBreak/>
         <w:drawing>
-          <wp:inline distT="0" distB="0" distL="0" distR="0" wp14:anchorId="2BE5E5CE" wp14:editId="00DC86B3">
+          <wp:inline distT="0" distB="0" distL="0" distR="0">
             <wp:extent cx="5943600" cy="4670425"/>
             <wp:effectExtent l="0" t="0" r="0" b="0"/>
             <wp:docPr id="20" name="Picture 20"/>
@@ -1477,7 +1561,7 @@
                     <pic:cNvPicPr/>
                   </pic:nvPicPr>
                   <pic:blipFill>
-                    <a:blip r:embed="rId24"/>
+                    <a:blip r:embed="rId24" cstate="print"/>
                     <a:stretch>
                       <a:fillRect/>
                     </a:stretch>
@@ -1503,17 +1587,12 @@
         <w:pStyle w:val="ListParagraph"/>
       </w:pPr>
       <w:r>
-        <w:t xml:space="preserve">Now you should see things start.  Depending on your computer this may take </w:t>
-      </w:r>
-      <w:proofErr w:type="spellStart"/>
-      <w:r>
-        <w:t>hours</w:t>
+        <w:t>Now you should see things start.  Depending on your computer this may take hours</w:t>
       </w:r>
       <w:proofErr w:type="gramStart"/>
       <w:r>
         <w:t>..or</w:t>
       </w:r>
-      <w:proofErr w:type="spellEnd"/>
       <w:proofErr w:type="gramEnd"/>
       <w:r>
         <w:t xml:space="preserve"> days. After all the files are created, it will start running them</w:t>
@@ -1524,19 +1603,7 @@
       </w:r>
       <w:proofErr w:type="gramEnd"/>
       <w:r>
-        <w:t xml:space="preserve"> You should see this pop up in an hour or less. </w:t>
-      </w:r>
-      <w:r>
-        <w:t xml:space="preserve"> </w:t>
-      </w:r>
-      <w:r>
-        <w:t>All output is contained in</w:t>
-      </w:r>
-      <w:r>
-        <w:t>:</w:t>
-      </w:r>
-      <w:r>
-        <w:t xml:space="preserve"> </w:t>
+        <w:t xml:space="preserve"> You should see this pop up in an hour or less.  All output is contained in: </w:t>
       </w:r>
     </w:p>
     <w:p>
@@ -1579,7 +1646,7 @@
 </file>
 
 <file path=word/numbering.xml><?xml version="1.0" encoding="utf-8"?>
-<w:numbering xmlns:wpc="http://schemas.microsoft.com/office/word/2010/wordprocessingCanvas" xmlns:mc="http://schemas.openxmlformats.org/markup-compatibility/2006" xmlns:o="urn:schemas-microsoft-com:office:office" xmlns:r="http://schemas.openxmlformats.org/officeDocument/2006/relationships" xmlns:m="http://schemas.openxmlformats.org/officeDocument/2006/math" xmlns:v="urn:schemas-microsoft-com:vml" xmlns:wp14="http://schemas.microsoft.com/office/word/2010/wordprocessingDrawing" xmlns:wp="http://schemas.openxmlformats.org/drawingml/2006/wordprocessingDrawing" xmlns:w10="urn:schemas-microsoft-com:office:word" xmlns:w="http://schemas.openxmlformats.org/wordprocessingml/2006/main" xmlns:w14="http://schemas.microsoft.com/office/word/2010/wordml" xmlns:wpg="http://schemas.microsoft.com/office/word/2010/wordprocessingGroup" xmlns:wpi="http://schemas.microsoft.com/office/word/2010/wordprocessingInk" xmlns:wne="http://schemas.microsoft.com/office/word/2006/wordml" xmlns:wps="http://schemas.microsoft.com/office/word/2010/wordprocessingShape" mc:Ignorable="w14 wp14">
+<w:numbering xmlns:ve="http://schemas.openxmlformats.org/markup-compatibility/2006" xmlns:o="urn:schemas-microsoft-com:office:office" xmlns:r="http://schemas.openxmlformats.org/officeDocument/2006/relationships" xmlns:m="http://schemas.openxmlformats.org/officeDocument/2006/math" xmlns:v="urn:schemas-microsoft-com:vml" xmlns:wp="http://schemas.openxmlformats.org/drawingml/2006/wordprocessingDrawing" xmlns:w10="urn:schemas-microsoft-com:office:word" xmlns:w="http://schemas.openxmlformats.org/wordprocessingml/2006/main" xmlns:wne="http://schemas.microsoft.com/office/word/2006/wordml">
   <w:abstractNum w:abstractNumId="0">
     <w:nsid w:val="23007394"/>
     <w:multiLevelType w:val="hybridMultilevel"/>
@@ -2133,7 +2200,7 @@
 </file>
 
 <file path=word/styles.xml><?xml version="1.0" encoding="utf-8"?>
-<w:styles xmlns:mc="http://schemas.openxmlformats.org/markup-compatibility/2006" xmlns:r="http://schemas.openxmlformats.org/officeDocument/2006/relationships" xmlns:w="http://schemas.openxmlformats.org/wordprocessingml/2006/main" xmlns:w14="http://schemas.microsoft.com/office/word/2010/wordml" mc:Ignorable="w14">
+<w:styles xmlns:r="http://schemas.openxmlformats.org/officeDocument/2006/relationships" xmlns:w="http://schemas.openxmlformats.org/wordprocessingml/2006/main">
   <w:docDefaults>
     <w:rPrDefault>
       <w:rPr>
@@ -2373,6 +2440,7 @@
     <w:uiPriority w:val="99"/>
     <w:semiHidden/>
     <w:unhideWhenUsed/>
+    <w:qFormat/>
     <w:tblPr>
       <w:tblInd w:w="0" w:type="dxa"/>
       <w:tblCellMar>

</xml_diff>